<commit_message>
added files for the Manager class
</commit_message>
<xml_diff>
--- a/questions.docx
+++ b/questions.docx
@@ -39,40 +39,27 @@
           <w:rFonts w:hint="cs"/>
           <w:rtl/>
         </w:rPr>
-        <w:t xml:space="preserve">מה הארכיטקטורה של </w:t>
-      </w:r>
-      <w:proofErr w:type="spellStart"/>
-      <w:r>
-        <w:rPr>
-          <w:rFonts w:hint="cs"/>
-          <w:rtl/>
-        </w:rPr>
-        <w:t>הפריימוורק</w:t>
-      </w:r>
-      <w:proofErr w:type="spellEnd"/>
-      <w:r>
-        <w:rPr>
-          <w:rFonts w:hint="cs"/>
-          <w:rtl/>
-        </w:rPr>
-        <w:t xml:space="preserve">? (מה </w:t>
-      </w:r>
-      <w:proofErr w:type="spellStart"/>
-      <w:r>
-        <w:rPr>
-          <w:rFonts w:hint="cs"/>
-          <w:rtl/>
-        </w:rPr>
-        <w:t>הפאטרן</w:t>
-      </w:r>
-      <w:proofErr w:type="spellEnd"/>
-      <w:r>
-        <w:rPr>
-          <w:rFonts w:hint="cs"/>
-          <w:rtl/>
-        </w:rPr>
-        <w:t xml:space="preserve"> של כל דבר?)</w:t>
-      </w:r>
+        <w:t>מה הארכיטקטורה של הפריימוורק? (מה הפאטרן של כל דבר?)</w:t>
+      </w:r>
+    </w:p>
+    <w:p>
+      <w:pPr>
+        <w:pStyle w:val="a3"/>
+        <w:numPr>
+          <w:ilvl w:val="1"/>
+          <w:numId w:val="1"/>
+        </w:numPr>
+        <w:bidi/>
+      </w:pPr>
+      <w:r>
+        <w:rPr>
+          <w:rFonts w:hint="cs"/>
+          <w:rtl/>
+        </w:rPr>
+        <w:t>אולי כמה מקלקות</w:t>
+      </w:r>
+      <w:bookmarkStart w:id="0" w:name="_GoBack"/>
+      <w:bookmarkEnd w:id="0"/>
     </w:p>
     <w:p>
       <w:pPr>
@@ -95,6 +82,149 @@
       <w:pPr>
         <w:pStyle w:val="a3"/>
         <w:numPr>
+          <w:ilvl w:val="1"/>
+          <w:numId w:val="1"/>
+        </w:numPr>
+        <w:bidi/>
+        <w:rPr>
+          <w:rFonts w:hint="cs"/>
+        </w:rPr>
+      </w:pPr>
+      <w:r>
+        <w:rPr>
+          <w:rFonts w:hint="cs"/>
+          <w:rtl/>
+        </w:rPr>
+        <w:t>וקטור של הסרדים שנוצרים</w:t>
+      </w:r>
+    </w:p>
+    <w:p>
+      <w:pPr>
+        <w:pStyle w:val="a3"/>
+        <w:numPr>
+          <w:ilvl w:val="1"/>
+          <w:numId w:val="1"/>
+        </w:numPr>
+        <w:bidi/>
+      </w:pPr>
+      <w:r>
+        <w:t>Unordered map</w:t>
+      </w:r>
+      <w:r>
+        <w:rPr>
+          <w:rFonts w:hint="cs"/>
+          <w:rtl/>
+        </w:rPr>
+        <w:t xml:space="preserve"> מקבלת קומפרטור == (לסרד יש פונקציית </w:t>
+      </w:r>
+      <w:r>
+        <w:t>equal</w:t>
+      </w:r>
+      <w:r>
+        <w:rPr>
+          <w:rFonts w:hint="cs"/>
+          <w:rtl/>
+        </w:rPr>
+        <w:t>)</w:t>
+      </w:r>
+    </w:p>
+    <w:p>
+      <w:pPr>
+        <w:pStyle w:val="a3"/>
+        <w:numPr>
+          <w:ilvl w:val="1"/>
+          <w:numId w:val="1"/>
+        </w:numPr>
+        <w:bidi/>
+      </w:pPr>
+      <w:r>
+        <w:rPr>
+          <w:rFonts w:hint="cs"/>
+          <w:rtl/>
+        </w:rPr>
+        <w:t xml:space="preserve">בשאפל עדיף להשתמש ב </w:t>
+      </w:r>
+      <w:r>
+        <w:t>ordered map</w:t>
+      </w:r>
+      <w:r>
+        <w:rPr>
+          <w:rFonts w:hint="cs"/>
+          <w:rtl/>
+        </w:rPr>
+        <w:t xml:space="preserve"> (שאולי זה סתם </w:t>
+      </w:r>
+      <w:r>
+        <w:t>map</w:t>
+      </w:r>
+      <w:r>
+        <w:rPr>
+          <w:rFonts w:hint="cs"/>
+          <w:rtl/>
+        </w:rPr>
+        <w:t>) בגלל שיש רק אופרטור &gt; ב</w:t>
+      </w:r>
+      <w:r>
+        <w:rPr>
+          <w:rFonts w:hint="cs"/>
+        </w:rPr>
+        <w:t>API</w:t>
+      </w:r>
+    </w:p>
+    <w:p>
+      <w:pPr>
+        <w:pStyle w:val="a3"/>
+        <w:numPr>
+          <w:ilvl w:val="1"/>
+          <w:numId w:val="1"/>
+        </w:numPr>
+        <w:bidi/>
+        <w:rPr>
+          <w:rFonts w:hint="cs"/>
+        </w:rPr>
+      </w:pPr>
+      <w:r>
+        <w:rPr>
+          <w:rFonts w:hint="cs"/>
+          <w:rtl/>
+        </w:rPr>
+        <w:t>בקונטיינרים של הסרדים מה שבא</w:t>
+      </w:r>
+    </w:p>
+    <w:p>
+      <w:pPr>
+        <w:pStyle w:val="a3"/>
+        <w:numPr>
+          <w:ilvl w:val="1"/>
+          <w:numId w:val="1"/>
+        </w:numPr>
+        <w:bidi/>
+      </w:pPr>
+      <w:r>
+        <w:rPr>
+          <w:rFonts w:hint="cs"/>
+          <w:rtl/>
+        </w:rPr>
+        <w:t xml:space="preserve">משהו שעזר: בחלק של הרדיוס </w:t>
+      </w:r>
+      <w:r>
+        <w:rPr>
+          <w:rtl/>
+        </w:rPr>
+        <w:t>–</w:t>
+      </w:r>
+      <w:r>
+        <w:rPr>
+          <w:rFonts w:hint="cs"/>
+          <w:rtl/>
+        </w:rPr>
+        <w:t xml:space="preserve"> לליסט יש אפשרות לעשות סורט לפי קומפרטור ומרג' לפי קומפרטור. אז ליסט ברדיוס.</w:t>
+      </w:r>
+    </w:p>
+    <w:p>
+      <w:pPr>
+        <w:pStyle w:val="a3"/>
+        <w:numPr>
           <w:ilvl w:val="0"/>
           <w:numId w:val="1"/>
         </w:numPr>
@@ -105,29 +235,11 @@
           <w:rFonts w:hint="cs"/>
           <w:rtl/>
         </w:rPr>
-        <w:t xml:space="preserve">האם צריך </w:t>
-      </w:r>
-      <w:proofErr w:type="spellStart"/>
-      <w:r>
-        <w:rPr>
-          <w:rFonts w:hint="cs"/>
-          <w:rtl/>
-        </w:rPr>
-        <w:t>אינסטנס</w:t>
-      </w:r>
-      <w:proofErr w:type="spellEnd"/>
-      <w:r>
-        <w:rPr>
-          <w:rFonts w:hint="cs"/>
-          <w:rtl/>
-        </w:rPr>
-        <w:t xml:space="preserve"> של </w:t>
-      </w:r>
-      <w:proofErr w:type="spellStart"/>
+        <w:t xml:space="preserve">האם צריך אינסטנס של </w:t>
+      </w:r>
       <w:r>
         <w:t>ExecMap</w:t>
       </w:r>
-      <w:proofErr w:type="spellEnd"/>
       <w:r>
         <w:rPr>
           <w:rFonts w:hint="cs"/>
@@ -145,8 +257,81 @@
         </w:rPr>
         <w:t>?</w:t>
       </w:r>
-      <w:bookmarkStart w:id="0" w:name="_GoBack"/>
-      <w:bookmarkEnd w:id="0"/>
+    </w:p>
+    <w:p>
+      <w:pPr>
+        <w:pStyle w:val="a3"/>
+        <w:numPr>
+          <w:ilvl w:val="1"/>
+          <w:numId w:val="1"/>
+        </w:numPr>
+        <w:bidi/>
+      </w:pPr>
+      <w:r>
+        <w:rPr>
+          <w:rFonts w:hint="cs"/>
+          <w:rtl/>
+        </w:rPr>
+        <w:t>לא. ממש לא. רק להריץ את הפונקציה שעוטפת את מאפ של המשתמש ולוודא שהקונטיינר לא נמצא בסרד. למה הוא ימות וחבל.</w:t>
+      </w:r>
+    </w:p>
+    <w:p>
+      <w:pPr>
+        <w:pStyle w:val="a3"/>
+        <w:numPr>
+          <w:ilvl w:val="0"/>
+          <w:numId w:val="1"/>
+        </w:numPr>
+        <w:bidi/>
+      </w:pPr>
+      <w:r>
+        <w:rPr>
+          <w:rtl/>
+        </w:rPr>
+        <w:t xml:space="preserve">מתי </w:t>
+      </w:r>
+      <w:r>
+        <w:rPr>
+          <w:rtl/>
+        </w:rPr>
+        <w:t xml:space="preserve">משתמשים ב </w:t>
+      </w:r>
+      <w:r>
+        <w:t>emit2</w:t>
+      </w:r>
+      <w:r>
+        <w:rPr>
+          <w:rtl/>
+        </w:rPr>
+        <w:t>ומה המבנה של הפונקציה? לאן היא כותבת?</w:t>
+      </w:r>
+    </w:p>
+    <w:p>
+      <w:pPr>
+        <w:pStyle w:val="a3"/>
+        <w:numPr>
+          <w:ilvl w:val="1"/>
+          <w:numId w:val="1"/>
+        </w:numPr>
+        <w:bidi/>
+      </w:pPr>
+      <w:r>
+        <w:rPr>
+          <w:rFonts w:hint="cs"/>
+          <w:rtl/>
+        </w:rPr>
+        <w:t>רק לקונטיינר הפרטי של הסרד. צריך מיוטקס על הקונטיינר של הסרד, כי שאפל כל הזמן מנסה לקרוא ממנו, ואסור לכתוב בזמן שקוראים. ב</w:t>
+      </w:r>
+      <w:r>
+        <w:t>emit3</w:t>
+      </w:r>
+      <w:r>
+        <w:rPr>
+          <w:rFonts w:hint="cs"/>
+          <w:rtl/>
+        </w:rPr>
+        <w:t xml:space="preserve"> אין צורך במיוטקס, כי הקריאה מתחילה אחרי שכל הסרדים מתים.</w:t>
+      </w:r>
     </w:p>
     <w:sectPr>
       <w:pgSz w:w="12240" w:h="15840"/>
@@ -175,7 +360,7 @@
         <w:rFonts w:ascii="Arial" w:eastAsiaTheme="minorHAnsi" w:hAnsi="Arial" w:cs="Arial" w:hint="default"/>
       </w:rPr>
     </w:lvl>
-    <w:lvl w:ilvl="1" w:tplc="04090003" w:tentative="1">
+    <w:lvl w:ilvl="1" w:tplc="04090003">
       <w:start w:val="1"/>
       <w:numFmt w:val="bullet"/>
       <w:lvlText w:val="o"/>
@@ -401,6 +586,7 @@
     <w:lsdException w:name="HTML Sample" w:semiHidden="1" w:unhideWhenUsed="1"/>
     <w:lsdException w:name="HTML Typewriter" w:semiHidden="1" w:unhideWhenUsed="1"/>
     <w:lsdException w:name="HTML Variable" w:semiHidden="1" w:unhideWhenUsed="1"/>
+    <w:lsdException w:name="Normal Table" w:semiHidden="1" w:unhideWhenUsed="1"/>
     <w:lsdException w:name="annotation subject" w:semiHidden="1" w:unhideWhenUsed="1"/>
     <w:lsdException w:name="No List" w:semiHidden="1" w:unhideWhenUsed="1"/>
     <w:lsdException w:name="Outline List 1" w:semiHidden="1" w:unhideWhenUsed="1"/>
@@ -447,8 +633,10 @@
     <w:lsdException w:name="Table Subtle 2" w:semiHidden="1" w:unhideWhenUsed="1"/>
     <w:lsdException w:name="Table Web 1" w:semiHidden="1" w:unhideWhenUsed="1"/>
     <w:lsdException w:name="Table Web 2" w:semiHidden="1" w:unhideWhenUsed="1"/>
+    <w:lsdException w:name="Table Web 3" w:semiHidden="1" w:unhideWhenUsed="1"/>
     <w:lsdException w:name="Balloon Text" w:semiHidden="1" w:unhideWhenUsed="1"/>
     <w:lsdException w:name="Table Grid" w:uiPriority="39"/>
+    <w:lsdException w:name="Table Theme" w:semiHidden="1" w:unhideWhenUsed="1"/>
     <w:lsdException w:name="Placeholder Text" w:semiHidden="1"/>
     <w:lsdException w:name="No Spacing" w:uiPriority="1" w:qFormat="1"/>
     <w:lsdException w:name="Light Shading" w:uiPriority="60"/>

</xml_diff>